<commit_message>
Edits to body text
</commit_message>
<xml_diff>
--- a/writing/final_project.docx
+++ b/writing/final_project.docx
@@ -135,7 +135,7 @@
         </w:numPr>
       </w:pPr>
       <w:r>
-        <w:t xml:space="preserve">Further details of design</w:t>
+        <w:t xml:space="preserve">Further details of design (make sure to include how we processed the data here)</w:t>
       </w:r>
     </w:p>
     <w:p>
@@ -408,29 +408,29 @@
               <w:jc w:val="center"/>
             </w:pPr>
             <w:r>
-              <w:t xml:space="preserve">3599745</w:t>
-            </w:r>
-          </w:p>
-        </w:tc>
-        <w:tc>
-          <w:p>
-            <w:pPr>
-              <w:pStyle w:val="Compact"/>
-              <w:jc w:val="center"/>
-            </w:pPr>
-            <w:r>
-              <w:t xml:space="preserve">2015</w:t>
-            </w:r>
-          </w:p>
-        </w:tc>
-        <w:tc>
-          <w:p>
-            <w:pPr>
-              <w:pStyle w:val="Compact"/>
-              <w:jc w:val="center"/>
-            </w:pPr>
-            <w:r>
-              <w:t xml:space="preserve">155782.63</w:t>
+              <w:t xml:space="preserve">3432162</w:t>
+            </w:r>
+          </w:p>
+        </w:tc>
+        <w:tc>
+          <w:p>
+            <w:pPr>
+              <w:pStyle w:val="Compact"/>
+              <w:jc w:val="center"/>
+            </w:pPr>
+            <w:r>
+              <w:t xml:space="preserve">2017</w:t>
+            </w:r>
+          </w:p>
+        </w:tc>
+        <w:tc>
+          <w:p>
+            <w:pPr>
+              <w:pStyle w:val="Compact"/>
+              <w:jc w:val="center"/>
+            </w:pPr>
+            <w:r>
+              <w:t xml:space="preserve">50091.48</w:t>
             </w:r>
           </w:p>
         </w:tc>
@@ -465,29 +465,29 @@
               <w:jc w:val="center"/>
             </w:pPr>
             <w:r>
-              <w:t xml:space="preserve">3598776</w:t>
-            </w:r>
-          </w:p>
-        </w:tc>
-        <w:tc>
-          <w:p>
-            <w:pPr>
-              <w:pStyle w:val="Compact"/>
-              <w:jc w:val="center"/>
-            </w:pPr>
-            <w:r>
-              <w:t xml:space="preserve">2018</w:t>
-            </w:r>
-          </w:p>
-        </w:tc>
-        <w:tc>
-          <w:p>
-            <w:pPr>
-              <w:pStyle w:val="Compact"/>
-              <w:jc w:val="center"/>
-            </w:pPr>
-            <w:r>
-              <w:t xml:space="preserve">140634.38</w:t>
+              <w:t xml:space="preserve">3592948</w:t>
+            </w:r>
+          </w:p>
+        </w:tc>
+        <w:tc>
+          <w:p>
+            <w:pPr>
+              <w:pStyle w:val="Compact"/>
+              <w:jc w:val="center"/>
+            </w:pPr>
+            <w:r>
+              <w:t xml:space="preserve">2016</w:t>
+            </w:r>
+          </w:p>
+        </w:tc>
+        <w:tc>
+          <w:p>
+            <w:pPr>
+              <w:pStyle w:val="Compact"/>
+              <w:jc w:val="center"/>
+            </w:pPr>
+            <w:r>
+              <w:t xml:space="preserve">23162.39</w:t>
             </w:r>
           </w:p>
         </w:tc>
@@ -522,51 +522,51 @@
               <w:jc w:val="center"/>
             </w:pPr>
             <w:r>
-              <w:t xml:space="preserve">3627763</w:t>
-            </w:r>
-          </w:p>
-        </w:tc>
-        <w:tc>
-          <w:p>
-            <w:pPr>
-              <w:pStyle w:val="Compact"/>
-              <w:jc w:val="center"/>
-            </w:pPr>
-            <w:r>
-              <w:t xml:space="preserve">2018</w:t>
-            </w:r>
-          </w:p>
-        </w:tc>
-        <w:tc>
-          <w:p>
-            <w:pPr>
-              <w:pStyle w:val="Compact"/>
-              <w:jc w:val="center"/>
-            </w:pPr>
-            <w:r>
-              <w:t xml:space="preserve">7393219.35</w:t>
-            </w:r>
-          </w:p>
-        </w:tc>
-        <w:tc>
-          <w:p>
-            <w:pPr>
-              <w:pStyle w:val="Compact"/>
-              <w:jc w:val="center"/>
-            </w:pPr>
-            <w:r>
-              <w:t xml:space="preserve">6</w:t>
-            </w:r>
-          </w:p>
-        </w:tc>
-        <w:tc>
-          <w:p>
-            <w:pPr>
-              <w:pStyle w:val="Compact"/>
-              <w:jc w:val="center"/>
-            </w:pPr>
-            <w:r>
-              <w:t xml:space="preserve">1</w:t>
+              <w:t xml:space="preserve">3615693</w:t>
+            </w:r>
+          </w:p>
+        </w:tc>
+        <w:tc>
+          <w:p>
+            <w:pPr>
+              <w:pStyle w:val="Compact"/>
+              <w:jc w:val="center"/>
+            </w:pPr>
+            <w:r>
+              <w:t xml:space="preserve">2017</w:t>
+            </w:r>
+          </w:p>
+        </w:tc>
+        <w:tc>
+          <w:p>
+            <w:pPr>
+              <w:pStyle w:val="Compact"/>
+              <w:jc w:val="center"/>
+            </w:pPr>
+            <w:r>
+              <w:t xml:space="preserve">65645.11</w:t>
+            </w:r>
+          </w:p>
+        </w:tc>
+        <w:tc>
+          <w:p>
+            <w:pPr>
+              <w:pStyle w:val="Compact"/>
+              <w:jc w:val="center"/>
+            </w:pPr>
+            <w:r>
+              <w:t xml:space="preserve">0</w:t>
+            </w:r>
+          </w:p>
+        </w:tc>
+        <w:tc>
+          <w:p>
+            <w:pPr>
+              <w:pStyle w:val="Compact"/>
+              <w:jc w:val="center"/>
+            </w:pPr>
+            <w:r>
+              <w:t xml:space="preserve">0</w:t>
             </w:r>
           </w:p>
         </w:tc>
@@ -579,29 +579,29 @@
               <w:jc w:val="center"/>
             </w:pPr>
             <w:r>
-              <w:t xml:space="preserve">3607337</w:t>
-            </w:r>
-          </w:p>
-        </w:tc>
-        <w:tc>
-          <w:p>
-            <w:pPr>
-              <w:pStyle w:val="Compact"/>
-              <w:jc w:val="center"/>
-            </w:pPr>
-            <w:r>
-              <w:t xml:space="preserve">2015</w:t>
-            </w:r>
-          </w:p>
-        </w:tc>
-        <w:tc>
-          <w:p>
-            <w:pPr>
-              <w:pStyle w:val="Compact"/>
-              <w:jc w:val="center"/>
-            </w:pPr>
-            <w:r>
-              <w:t xml:space="preserve">149628.74</w:t>
+              <w:t xml:space="preserve">3617796</w:t>
+            </w:r>
+          </w:p>
+        </w:tc>
+        <w:tc>
+          <w:p>
+            <w:pPr>
+              <w:pStyle w:val="Compact"/>
+              <w:jc w:val="center"/>
+            </w:pPr>
+            <w:r>
+              <w:t xml:space="preserve">2017</w:t>
+            </w:r>
+          </w:p>
+        </w:tc>
+        <w:tc>
+          <w:p>
+            <w:pPr>
+              <w:pStyle w:val="Compact"/>
+              <w:jc w:val="center"/>
+            </w:pPr>
+            <w:r>
+              <w:t xml:space="preserve">264503.98</w:t>
             </w:r>
           </w:p>
         </w:tc>
@@ -636,29 +636,29 @@
               <w:jc w:val="center"/>
             </w:pPr>
             <w:r>
-              <w:t xml:space="preserve">3561828</w:t>
-            </w:r>
-          </w:p>
-        </w:tc>
-        <w:tc>
-          <w:p>
-            <w:pPr>
-              <w:pStyle w:val="Compact"/>
-              <w:jc w:val="center"/>
-            </w:pPr>
-            <w:r>
-              <w:t xml:space="preserve">2014</w:t>
-            </w:r>
-          </w:p>
-        </w:tc>
-        <w:tc>
-          <w:p>
-            <w:pPr>
-              <w:pStyle w:val="Compact"/>
-              <w:jc w:val="center"/>
-            </w:pPr>
-            <w:r>
-              <w:t xml:space="preserve">169271.71</w:t>
+              <w:t xml:space="preserve">3475620</w:t>
+            </w:r>
+          </w:p>
+        </w:tc>
+        <w:tc>
+          <w:p>
+            <w:pPr>
+              <w:pStyle w:val="Compact"/>
+              <w:jc w:val="center"/>
+            </w:pPr>
+            <w:r>
+              <w:t xml:space="preserve">2018</w:t>
+            </w:r>
+          </w:p>
+        </w:tc>
+        <w:tc>
+          <w:p>
+            <w:pPr>
+              <w:pStyle w:val="Compact"/>
+              <w:jc w:val="center"/>
+            </w:pPr>
+            <w:r>
+              <w:t xml:space="preserve">163706.19</w:t>
             </w:r>
           </w:p>
         </w:tc>
@@ -693,29 +693,29 @@
               <w:jc w:val="center"/>
             </w:pPr>
             <w:r>
-              <w:t xml:space="preserve">3596154</w:t>
-            </w:r>
-          </w:p>
-        </w:tc>
-        <w:tc>
-          <w:p>
-            <w:pPr>
-              <w:pStyle w:val="Compact"/>
-              <w:jc w:val="center"/>
-            </w:pPr>
-            <w:r>
-              <w:t xml:space="preserve">2017</w:t>
-            </w:r>
-          </w:p>
-        </w:tc>
-        <w:tc>
-          <w:p>
-            <w:pPr>
-              <w:pStyle w:val="Compact"/>
-              <w:jc w:val="center"/>
-            </w:pPr>
-            <w:r>
-              <w:t xml:space="preserve">24817.48</w:t>
+              <w:t xml:space="preserve">3553395</w:t>
+            </w:r>
+          </w:p>
+        </w:tc>
+        <w:tc>
+          <w:p>
+            <w:pPr>
+              <w:pStyle w:val="Compact"/>
+              <w:jc w:val="center"/>
+            </w:pPr>
+            <w:r>
+              <w:t xml:space="preserve">2018</w:t>
+            </w:r>
+          </w:p>
+        </w:tc>
+        <w:tc>
+          <w:p>
+            <w:pPr>
+              <w:pStyle w:val="Compact"/>
+              <w:jc w:val="center"/>
+            </w:pPr>
+            <w:r>
+              <w:t xml:space="preserve">24587.75</w:t>
             </w:r>
           </w:p>
         </w:tc>
@@ -750,51 +750,51 @@
               <w:jc w:val="center"/>
             </w:pPr>
             <w:r>
-              <w:t xml:space="preserve">3619929</w:t>
-            </w:r>
-          </w:p>
-        </w:tc>
-        <w:tc>
-          <w:p>
-            <w:pPr>
-              <w:pStyle w:val="Compact"/>
-              <w:jc w:val="center"/>
-            </w:pPr>
-            <w:r>
-              <w:t xml:space="preserve">2018</w:t>
-            </w:r>
-          </w:p>
-        </w:tc>
-        <w:tc>
-          <w:p>
-            <w:pPr>
-              <w:pStyle w:val="Compact"/>
-              <w:jc w:val="center"/>
-            </w:pPr>
-            <w:r>
-              <w:t xml:space="preserve">363772.77</w:t>
-            </w:r>
-          </w:p>
-        </w:tc>
-        <w:tc>
-          <w:p>
-            <w:pPr>
-              <w:pStyle w:val="Compact"/>
-              <w:jc w:val="center"/>
-            </w:pPr>
-            <w:r>
-              <w:t xml:space="preserve">0</w:t>
-            </w:r>
-          </w:p>
-        </w:tc>
-        <w:tc>
-          <w:p>
-            <w:pPr>
-              <w:pStyle w:val="Compact"/>
-              <w:jc w:val="center"/>
-            </w:pPr>
-            <w:r>
-              <w:t xml:space="preserve">0</w:t>
+              <w:t xml:space="preserve">3577008</w:t>
+            </w:r>
+          </w:p>
+        </w:tc>
+        <w:tc>
+          <w:p>
+            <w:pPr>
+              <w:pStyle w:val="Compact"/>
+              <w:jc w:val="center"/>
+            </w:pPr>
+            <w:r>
+              <w:t xml:space="preserve">2015</w:t>
+            </w:r>
+          </w:p>
+        </w:tc>
+        <w:tc>
+          <w:p>
+            <w:pPr>
+              <w:pStyle w:val="Compact"/>
+              <w:jc w:val="center"/>
+            </w:pPr>
+            <w:r>
+              <w:t xml:space="preserve">357015.92</w:t>
+            </w:r>
+          </w:p>
+        </w:tc>
+        <w:tc>
+          <w:p>
+            <w:pPr>
+              <w:pStyle w:val="Compact"/>
+              <w:jc w:val="center"/>
+            </w:pPr>
+            <w:r>
+              <w:t xml:space="preserve">1</w:t>
+            </w:r>
+          </w:p>
+        </w:tc>
+        <w:tc>
+          <w:p>
+            <w:pPr>
+              <w:pStyle w:val="Compact"/>
+              <w:jc w:val="center"/>
+            </w:pPr>
+            <w:r>
+              <w:t xml:space="preserve">1</w:t>
             </w:r>
           </w:p>
         </w:tc>
@@ -807,29 +807,29 @@
               <w:jc w:val="center"/>
             </w:pPr>
             <w:r>
-              <w:t xml:space="preserve">3615120</w:t>
-            </w:r>
-          </w:p>
-        </w:tc>
-        <w:tc>
-          <w:p>
-            <w:pPr>
-              <w:pStyle w:val="Compact"/>
-              <w:jc w:val="center"/>
-            </w:pPr>
-            <w:r>
-              <w:t xml:space="preserve">2017</w:t>
-            </w:r>
-          </w:p>
-        </w:tc>
-        <w:tc>
-          <w:p>
-            <w:pPr>
-              <w:pStyle w:val="Compact"/>
-              <w:jc w:val="center"/>
-            </w:pPr>
-            <w:r>
-              <w:t xml:space="preserve">102027.52</w:t>
+              <w:t xml:space="preserve">3617173</w:t>
+            </w:r>
+          </w:p>
+        </w:tc>
+        <w:tc>
+          <w:p>
+            <w:pPr>
+              <w:pStyle w:val="Compact"/>
+              <w:jc w:val="center"/>
+            </w:pPr>
+            <w:r>
+              <w:t xml:space="preserve">2016</w:t>
+            </w:r>
+          </w:p>
+        </w:tc>
+        <w:tc>
+          <w:p>
+            <w:pPr>
+              <w:pStyle w:val="Compact"/>
+              <w:jc w:val="center"/>
+            </w:pPr>
+            <w:r>
+              <w:t xml:space="preserve">52620.26</w:t>
             </w:r>
           </w:p>
         </w:tc>
@@ -864,29 +864,29 @@
               <w:jc w:val="center"/>
             </w:pPr>
             <w:r>
-              <w:t xml:space="preserve">3596479</w:t>
-            </w:r>
-          </w:p>
-        </w:tc>
-        <w:tc>
-          <w:p>
-            <w:pPr>
-              <w:pStyle w:val="Compact"/>
-              <w:jc w:val="center"/>
-            </w:pPr>
-            <w:r>
-              <w:t xml:space="preserve">2017</w:t>
-            </w:r>
-          </w:p>
-        </w:tc>
-        <w:tc>
-          <w:p>
-            <w:pPr>
-              <w:pStyle w:val="Compact"/>
-              <w:jc w:val="center"/>
-            </w:pPr>
-            <w:r>
-              <w:t xml:space="preserve">273500.07</w:t>
+              <w:t xml:space="preserve">3553445</w:t>
+            </w:r>
+          </w:p>
+        </w:tc>
+        <w:tc>
+          <w:p>
+            <w:pPr>
+              <w:pStyle w:val="Compact"/>
+              <w:jc w:val="center"/>
+            </w:pPr>
+            <w:r>
+              <w:t xml:space="preserve">2018</w:t>
+            </w:r>
+          </w:p>
+        </w:tc>
+        <w:tc>
+          <w:p>
+            <w:pPr>
+              <w:pStyle w:val="Compact"/>
+              <w:jc w:val="center"/>
+            </w:pPr>
+            <w:r>
+              <w:t xml:space="preserve">75294.25</w:t>
             </w:r>
           </w:p>
         </w:tc>
@@ -921,40 +921,40 @@
               <w:jc w:val="center"/>
             </w:pPr>
             <w:r>
-              <w:t xml:space="preserve">3628978</w:t>
-            </w:r>
-          </w:p>
-        </w:tc>
-        <w:tc>
-          <w:p>
-            <w:pPr>
-              <w:pStyle w:val="Compact"/>
-              <w:jc w:val="center"/>
-            </w:pPr>
-            <w:r>
-              <w:t xml:space="preserve">2014</w:t>
-            </w:r>
-          </w:p>
-        </w:tc>
-        <w:tc>
-          <w:p>
-            <w:pPr>
-              <w:pStyle w:val="Compact"/>
-              <w:jc w:val="center"/>
-            </w:pPr>
-            <w:r>
-              <w:t xml:space="preserve">3454097.49</w:t>
-            </w:r>
-          </w:p>
-        </w:tc>
-        <w:tc>
-          <w:p>
-            <w:pPr>
-              <w:pStyle w:val="Compact"/>
-              <w:jc w:val="center"/>
-            </w:pPr>
-            <w:r>
-              <w:t xml:space="preserve">29</w:t>
+              <w:t xml:space="preserve">3629465</w:t>
+            </w:r>
+          </w:p>
+        </w:tc>
+        <w:tc>
+          <w:p>
+            <w:pPr>
+              <w:pStyle w:val="Compact"/>
+              <w:jc w:val="center"/>
+            </w:pPr>
+            <w:r>
+              <w:t xml:space="preserve">2017</w:t>
+            </w:r>
+          </w:p>
+        </w:tc>
+        <w:tc>
+          <w:p>
+            <w:pPr>
+              <w:pStyle w:val="Compact"/>
+              <w:jc w:val="center"/>
+            </w:pPr>
+            <w:r>
+              <w:t xml:space="preserve">2657573.68</w:t>
+            </w:r>
+          </w:p>
+        </w:tc>
+        <w:tc>
+          <w:p>
+            <w:pPr>
+              <w:pStyle w:val="Compact"/>
+              <w:jc w:val="center"/>
+            </w:pPr>
+            <w:r>
+              <w:t xml:space="preserve">12</w:t>
             </w:r>
           </w:p>
         </w:tc>
@@ -1004,29 +1004,7 @@
         <w:pStyle w:val="FirstParagraph"/>
       </w:pPr>
       <w:r>
-        <w:t xml:space="preserve">Model1 analysis was done using R and the geepack (Hojsgaard, Halekoh, &amp; Yan 2006; Yan &amp; Fine, 2004; Yan, 2002). Generalized Estimating Equations (GEE) was used to fit a model with the response being if a brewery filed a claim (1 = yes, 0 = no). Fixed effects include payroll (proxy for brewery size). Breweries were used as clusters and we assumed a exchangeable correlation structure.</w:t>
-      </w:r>
-    </w:p>
-    <w:p>
-      <w:pPr>
-        <w:pStyle w:val="SourceCode"/>
-      </w:pPr>
-      <w:r>
-        <w:rPr>
-          <w:rStyle w:val="VerbatimChar"/>
-        </w:rPr>
-        <w:t xml:space="preserve">## Warning: package 'geepack' was built under R version 3.6.3</w:t>
-      </w:r>
-    </w:p>
-    <w:p>
-      <w:pPr>
-        <w:pStyle w:val="SourceCode"/>
-      </w:pPr>
-      <w:r>
-        <w:rPr>
-          <w:rStyle w:val="VerbatimChar"/>
-        </w:rPr>
-        <w:t xml:space="preserve">## Warning: glm.fit: fitted probabilities numerically 0 or 1 occurred</w:t>
+        <w:t xml:space="preserve">Model1 analysis was done using R and the geepack package (Hojsgaard, Halekoh, &amp; Yan 2006; Yan &amp; Fine, 2004; Yan, 2002). Generalized Estimating Equations (GEE) was used to fit a model with the response being if a brewery filed a claim (1 = yes, 0 = no). Fixed effects include payroll (proxy for brewery size). Breweries were used as clusters and we assumed a exchangeable correlation structure.</w:t>
       </w:r>
     </w:p>
     <w:p>
@@ -1044,7 +1022,7 @@
         <w:pStyle w:val="FirstParagraph"/>
       </w:pPr>
       <w:r>
-        <w:t xml:space="preserve">Model1 analysis was done using R and the geepack (Hojsgaard, Halekoh, &amp; Yan 2006; Yan &amp; Fine, 2004; Yan, 2002). Generalized Estimating Equations (GEE) was used to fit a model with the response being the number of times a brewery filed a claim within a year. Fixed effects include payroll (proxy for brewery size). Breweries were used as clusters and we assumed a exchangeable correlation structure.</w:t>
+        <w:t xml:space="preserve">Model2 analysis was done using R and the geepack package (Hojsgaard, Halekoh, &amp; Yan 2006; Yan &amp; Fine, 2004; Yan, 2002). Generalized Estimating Equations (GEE) was used to fit a model with the response being the number of times a brewery filed a claim within a year. Fixed effects include payroll (proxy for brewery size). Breweries were used as clusters and we assumed a exchangeable correlation structure.</w:t>
       </w:r>
     </w:p>
     <w:p>
@@ -1160,7 +1138,7 @@
         <w:t xml:space="preserve">KYLE CHECK</w:t>
       </w:r>
       <w:r>
-        <w:t xml:space="preserve">). A $35,265 increase (hiring approximately one worker) in average yearly payroll is associated with a multiplicative increase of 1.12 (12%) in the estimated odds of having (at least one) workers’ compensation claim filed.</w:t>
+        <w:t xml:space="preserve">). A $35,265 increase (hiring approximately one worker) in average yearly payroll is associated with a multiplicative increase of 1.12 (12%) in the estimated odds of having (at least one) workers’ compensation claim filed. The results we found were anticipated in that we assumed that as a craft brewery hires more staff and increases in size that there would also be an increase the odds of filing a workers’ compensation claim (i.e. work-related injuries). Although part of the increase could be because smaller breweries may be less likely to file a workers’ compensation claim.</w:t>
       </w:r>
     </w:p>
     <w:p>
@@ -1182,7 +1160,7 @@
         <w:rPr>
           <w:rStyle w:val="VerbatimChar"/>
         </w:rPr>
-        <w:t xml:space="preserve">## </w:t>
+        <w:t xml:space="preserve">##                  Estimate      Std.err     Wald     Pr(&gt;|W|)</w:t>
       </w:r>
       <w:r>
         <w:br/>
@@ -1191,7 +1169,7 @@
         <w:rPr>
           <w:rStyle w:val="VerbatimChar"/>
         </w:rPr>
-        <w:t xml:space="preserve">## Call:</w:t>
+        <w:t xml:space="preserve">## (Intercept) -2.369949e+00 4.102487e-01 33.37211 7.610769e-09</w:t>
       </w:r>
       <w:r>
         <w:br/>
@@ -1200,25 +1178,101 @@
         <w:rPr>
           <w:rStyle w:val="VerbatimChar"/>
         </w:rPr>
-        <w:t xml:space="preserve">## geeglm(formula = claim_filed ~ avg_payroll, family = binomial(link = "logit"), </w:t>
-      </w:r>
-      <w:r>
-        <w:br/>
-      </w:r>
+        <w:t xml:space="preserve">## avg_payroll  3.210099e-06 1.554756e-06  4.26297 3.895175e-02</w:t>
+      </w:r>
+    </w:p>
+    <w:p>
+      <w:pPr>
+        <w:pStyle w:val="FirstParagraph"/>
+      </w:pPr>
+      <w:r>
+        <w:rPr>
+          <w:i/>
+        </w:rPr>
+        <w:t xml:space="preserve">Model1 Odds Ratio:</w:t>
+      </w:r>
+    </w:p>
+    <w:p>
+      <w:pPr>
+        <w:pStyle w:val="SourceCode"/>
+      </w:pPr>
       <w:r>
         <w:rPr>
           <w:rStyle w:val="VerbatimChar"/>
         </w:rPr>
-        <w:t xml:space="preserve">##     data = wc2, id = brewery, corstr = "exchangeable")</w:t>
-      </w:r>
-      <w:r>
-        <w:br/>
-      </w:r>
+        <w:t xml:space="preserve">## [1] "1.119856609635867"</w:t>
+      </w:r>
+    </w:p>
+    <w:p>
+      <w:pPr>
+        <w:pStyle w:val="Heading2"/>
+      </w:pPr>
+      <w:bookmarkStart w:id="27" w:name="Xd65190e080af51dca725a215b70147f2b5ec9be"/>
+      <w:r>
+        <w:t xml:space="preserve">Count Response with Repeated Measures (Model2)</w:t>
+      </w:r>
+      <w:bookmarkEnd w:id="27"/>
+    </w:p>
+    <w:p>
+      <w:pPr>
+        <w:pStyle w:val="FirstParagraph"/>
+      </w:pPr>
+      <w:r>
+        <w:t xml:space="preserve">Based on Model2 (p = 0.0157), we find evidence of a difference between the odds (</w:t>
+      </w:r>
+      <w:r>
+        <w:rPr>
+          <w:i/>
+        </w:rPr>
+        <w:t xml:space="preserve">KYLE CHECK</w:t>
+      </w:r>
+      <w:r>
+        <w:t xml:space="preserve">). A $35,265 increase (hiring approximately one worker) in average yearly payroll is associated with a</w:t>
+      </w:r>
+      <w:r>
+        <w:t xml:space="preserve"> </w:t>
+      </w:r>
+      <w:r>
+        <w:rPr>
+          <w:i/>
+        </w:rPr>
+        <w:t xml:space="preserve">multiplicative</w:t>
+      </w:r>
+      <w:r>
+        <w:t xml:space="preserve"> </w:t>
+      </w:r>
+      <w:r>
+        <w:t xml:space="preserve">increase of 1.004 (0.4%) in the predicted number of workers’ compensation claims filed.</w:t>
+      </w:r>
+    </w:p>
+    <w:p>
+      <w:pPr>
+        <w:pStyle w:val="BodyText"/>
+      </w:pPr>
+      <w:r>
+        <w:t xml:space="preserve">However, these results may underestimate the increase in the number of workers’ compensation claims filed with an increase in brewery size. The National Brewers Association found that 17.8% of brewery employees who experienced an injury at work did not report it. Furthermore, 20% of those who reported an injury stated their injury was not documented by the organization (Embry &amp; Stinchfield, 2020). Especially for smaller breweries with less employees, the organizations might not even know they need to report serious injuries (Pell, 2013).</w:t>
+      </w:r>
+    </w:p>
+    <w:p>
+      <w:pPr>
+        <w:pStyle w:val="BodyText"/>
+      </w:pPr>
+      <w:r>
+        <w:rPr>
+          <w:i/>
+        </w:rPr>
+        <w:t xml:space="preserve">Model2 Coefficients Table:</w:t>
+      </w:r>
+    </w:p>
+    <w:p>
+      <w:pPr>
+        <w:pStyle w:val="SourceCode"/>
+      </w:pPr>
       <w:r>
         <w:rPr>
           <w:rStyle w:val="VerbatimChar"/>
         </w:rPr>
-        <w:t xml:space="preserve">## </w:t>
+        <w:t xml:space="preserve">##                  Estimate      Std.err     Wald   Pr(&gt;|W|)</w:t>
       </w:r>
       <w:r>
         <w:br/>
@@ -1227,7 +1281,7 @@
         <w:rPr>
           <w:rStyle w:val="VerbatimChar"/>
         </w:rPr>
-        <w:t xml:space="preserve">##  Coefficients:</w:t>
+        <w:t xml:space="preserve">## (Intercept) -6.479684e-01 3.693048e-01 3.078490 0.07933415</w:t>
       </w:r>
       <w:r>
         <w:br/>
@@ -1236,424 +1290,37 @@
         <w:rPr>
           <w:rStyle w:val="VerbatimChar"/>
         </w:rPr>
-        <w:t xml:space="preserve">##               Estimate    Std.err   Wald Pr(&gt;|W|)    </w:t>
-      </w:r>
-      <w:r>
-        <w:br/>
-      </w:r>
+        <w:t xml:space="preserve">## avg_payroll  1.240874e-07 5.137409e-08 5.834006 0.01571929</w:t>
+      </w:r>
+    </w:p>
+    <w:p>
+      <w:pPr>
+        <w:pStyle w:val="FirstParagraph"/>
+      </w:pPr>
+      <w:r>
+        <w:rPr>
+          <w:i/>
+        </w:rPr>
+        <w:t xml:space="preserve">Model2 Odds Ratio:</w:t>
+      </w:r>
+    </w:p>
+    <w:p>
+      <w:pPr>
+        <w:pStyle w:val="SourceCode"/>
+      </w:pPr>
       <w:r>
         <w:rPr>
           <w:rStyle w:val="VerbatimChar"/>
         </w:rPr>
-        <w:t xml:space="preserve">## (Intercept) -2.370e+00  4.102e-01 33.372 7.61e-09 ***</w:t>
-      </w:r>
-      <w:r>
-        <w:br/>
-      </w:r>
-      <w:r>
-        <w:rPr>
-          <w:rStyle w:val="VerbatimChar"/>
-        </w:rPr>
-        <w:t xml:space="preserve">## avg_payroll  3.210e-06  1.555e-06  4.263    0.039 *  </w:t>
-      </w:r>
-      <w:r>
-        <w:br/>
-      </w:r>
-      <w:r>
-        <w:rPr>
-          <w:rStyle w:val="VerbatimChar"/>
-        </w:rPr>
-        <w:t xml:space="preserve">## ---</w:t>
-      </w:r>
-      <w:r>
-        <w:br/>
-      </w:r>
-      <w:r>
-        <w:rPr>
-          <w:rStyle w:val="VerbatimChar"/>
-        </w:rPr>
-        <w:t xml:space="preserve">## Signif. codes:  0 '***' 0.001 '**' 0.01 '*' 0.05 '.' 0.1 ' ' 1</w:t>
-      </w:r>
-      <w:r>
-        <w:br/>
-      </w:r>
-      <w:r>
-        <w:rPr>
-          <w:rStyle w:val="VerbatimChar"/>
-        </w:rPr>
-        <w:t xml:space="preserve">## </w:t>
-      </w:r>
-      <w:r>
-        <w:br/>
-      </w:r>
-      <w:r>
-        <w:rPr>
-          <w:rStyle w:val="VerbatimChar"/>
-        </w:rPr>
-        <w:t xml:space="preserve">## Correlation structure = exchangeable </w:t>
-      </w:r>
-      <w:r>
-        <w:br/>
-      </w:r>
-      <w:r>
-        <w:rPr>
-          <w:rStyle w:val="VerbatimChar"/>
-        </w:rPr>
-        <w:t xml:space="preserve">## Estimated Scale Parameters:</w:t>
-      </w:r>
-      <w:r>
-        <w:br/>
-      </w:r>
-      <w:r>
-        <w:rPr>
-          <w:rStyle w:val="VerbatimChar"/>
-        </w:rPr>
-        <w:t xml:space="preserve">## </w:t>
-      </w:r>
-      <w:r>
-        <w:br/>
-      </w:r>
-      <w:r>
-        <w:rPr>
-          <w:rStyle w:val="VerbatimChar"/>
-        </w:rPr>
-        <w:t xml:space="preserve">##             Estimate   Std.err</w:t>
-      </w:r>
-      <w:r>
-        <w:br/>
-      </w:r>
-      <w:r>
-        <w:rPr>
-          <w:rStyle w:val="VerbatimChar"/>
-        </w:rPr>
-        <w:t xml:space="preserve">## (Intercept)   249715 2.718e+10</w:t>
-      </w:r>
-      <w:r>
-        <w:br/>
-      </w:r>
-      <w:r>
-        <w:rPr>
-          <w:rStyle w:val="VerbatimChar"/>
-        </w:rPr>
-        <w:t xml:space="preserve">##   Link = identity </w:t>
-      </w:r>
-      <w:r>
-        <w:br/>
-      </w:r>
-      <w:r>
-        <w:rPr>
-          <w:rStyle w:val="VerbatimChar"/>
-        </w:rPr>
-        <w:t xml:space="preserve">## </w:t>
-      </w:r>
-      <w:r>
-        <w:br/>
-      </w:r>
-      <w:r>
-        <w:rPr>
-          <w:rStyle w:val="VerbatimChar"/>
-        </w:rPr>
-        <w:t xml:space="preserve">## Estimated Correlation Parameters:</w:t>
-      </w:r>
-      <w:r>
-        <w:br/>
-      </w:r>
-      <w:r>
-        <w:rPr>
-          <w:rStyle w:val="VerbatimChar"/>
-        </w:rPr>
-        <w:t xml:space="preserve">##       Estimate Std.err</w:t>
-      </w:r>
-      <w:r>
-        <w:br/>
-      </w:r>
-      <w:r>
-        <w:rPr>
-          <w:rStyle w:val="VerbatimChar"/>
-        </w:rPr>
-        <w:t xml:space="preserve">## alpha 2.09e-07 0.01438</w:t>
-      </w:r>
-      <w:r>
-        <w:br/>
-      </w:r>
-      <w:r>
-        <w:rPr>
-          <w:rStyle w:val="VerbatimChar"/>
-        </w:rPr>
-        <w:t xml:space="preserve">## Number of clusters:   130  Maximum cluster size: 6</w:t>
-      </w:r>
-    </w:p>
-    <w:p>
-      <w:pPr>
-        <w:pStyle w:val="Heading2"/>
-      </w:pPr>
-      <w:bookmarkStart w:id="27" w:name="Xd65190e080af51dca725a215b70147f2b5ec9be"/>
-      <w:r>
-        <w:t xml:space="preserve">Count Response with Repeated Measures (Model2)</w:t>
-      </w:r>
-      <w:bookmarkEnd w:id="27"/>
+        <w:t xml:space="preserve">## [1] "1.00439"</w:t>
+      </w:r>
     </w:p>
     <w:p>
       <w:pPr>
         <w:pStyle w:val="FirstParagraph"/>
       </w:pPr>
       <w:r>
-        <w:t xml:space="preserve">Based on Model2 (p = 0.0157), we find evidence of a difference between the odds (</w:t>
-      </w:r>
-      <w:r>
-        <w:rPr>
-          <w:i/>
-        </w:rPr>
-        <w:t xml:space="preserve">KYLE CHECK</w:t>
-      </w:r>
-      <w:r>
-        <w:t xml:space="preserve">). A $35,265 increase (hiring approximately one worker) in average yearly payroll is associated with a</w:t>
-      </w:r>
-      <w:r>
-        <w:t xml:space="preserve"> </w:t>
-      </w:r>
-      <w:r>
-        <w:rPr>
-          <w:i/>
-        </w:rPr>
-        <w:t xml:space="preserve">multiplicative</w:t>
-      </w:r>
-      <w:r>
-        <w:t xml:space="preserve"> </w:t>
-      </w:r>
-      <w:r>
-        <w:t xml:space="preserve">increase of 1.004 (0.4%) in predicted number of workers’ compensation claim filed.</w:t>
-      </w:r>
-    </w:p>
-    <w:p>
-      <w:pPr>
-        <w:pStyle w:val="BodyText"/>
-      </w:pPr>
-      <w:r>
-        <w:rPr>
-          <w:i/>
-        </w:rPr>
-        <w:t xml:space="preserve">Model2 Coefficients Table:</w:t>
-      </w:r>
-    </w:p>
-    <w:p>
-      <w:pPr>
-        <w:pStyle w:val="SourceCode"/>
-      </w:pPr>
-      <w:r>
-        <w:rPr>
-          <w:rStyle w:val="VerbatimChar"/>
-        </w:rPr>
-        <w:t xml:space="preserve">## </w:t>
-      </w:r>
-      <w:r>
-        <w:br/>
-      </w:r>
-      <w:r>
-        <w:rPr>
-          <w:rStyle w:val="VerbatimChar"/>
-        </w:rPr>
-        <w:t xml:space="preserve">## Call:</w:t>
-      </w:r>
-      <w:r>
-        <w:br/>
-      </w:r>
-      <w:r>
-        <w:rPr>
-          <w:rStyle w:val="VerbatimChar"/>
-        </w:rPr>
-        <w:t xml:space="preserve">## geeglm(formula = total_claims ~ avg_payroll, family = poisson(link = "log"), </w:t>
-      </w:r>
-      <w:r>
-        <w:br/>
-      </w:r>
-      <w:r>
-        <w:rPr>
-          <w:rStyle w:val="VerbatimChar"/>
-        </w:rPr>
-        <w:t xml:space="preserve">##     data = wc2, id = brewery, corstr = "exchangeable")</w:t>
-      </w:r>
-      <w:r>
-        <w:br/>
-      </w:r>
-      <w:r>
-        <w:rPr>
-          <w:rStyle w:val="VerbatimChar"/>
-        </w:rPr>
-        <w:t xml:space="preserve">## </w:t>
-      </w:r>
-      <w:r>
-        <w:br/>
-      </w:r>
-      <w:r>
-        <w:rPr>
-          <w:rStyle w:val="VerbatimChar"/>
-        </w:rPr>
-        <w:t xml:space="preserve">##  Coefficients:</w:t>
-      </w:r>
-      <w:r>
-        <w:br/>
-      </w:r>
-      <w:r>
-        <w:rPr>
-          <w:rStyle w:val="VerbatimChar"/>
-        </w:rPr>
-        <w:t xml:space="preserve">##              Estimate   Std.err Wald Pr(&gt;|W|)  </w:t>
-      </w:r>
-      <w:r>
-        <w:br/>
-      </w:r>
-      <w:r>
-        <w:rPr>
-          <w:rStyle w:val="VerbatimChar"/>
-        </w:rPr>
-        <w:t xml:space="preserve">## (Intercept) -6.48e-01  3.69e-01 3.08    0.079 .</w:t>
-      </w:r>
-      <w:r>
-        <w:br/>
-      </w:r>
-      <w:r>
-        <w:rPr>
-          <w:rStyle w:val="VerbatimChar"/>
-        </w:rPr>
-        <w:t xml:space="preserve">## avg_payroll  1.24e-07  5.14e-08 5.83    0.016 *</w:t>
-      </w:r>
-      <w:r>
-        <w:br/>
-      </w:r>
-      <w:r>
-        <w:rPr>
-          <w:rStyle w:val="VerbatimChar"/>
-        </w:rPr>
-        <w:t xml:space="preserve">## ---</w:t>
-      </w:r>
-      <w:r>
-        <w:br/>
-      </w:r>
-      <w:r>
-        <w:rPr>
-          <w:rStyle w:val="VerbatimChar"/>
-        </w:rPr>
-        <w:t xml:space="preserve">## Signif. codes:  0 '***' 0.001 '**' 0.01 '*' 0.05 '.' 0.1 ' ' 1</w:t>
-      </w:r>
-      <w:r>
-        <w:br/>
-      </w:r>
-      <w:r>
-        <w:rPr>
-          <w:rStyle w:val="VerbatimChar"/>
-        </w:rPr>
-        <w:t xml:space="preserve">## </w:t>
-      </w:r>
-      <w:r>
-        <w:br/>
-      </w:r>
-      <w:r>
-        <w:rPr>
-          <w:rStyle w:val="VerbatimChar"/>
-        </w:rPr>
-        <w:t xml:space="preserve">## Correlation structure = exchangeable </w:t>
-      </w:r>
-      <w:r>
-        <w:br/>
-      </w:r>
-      <w:r>
-        <w:rPr>
-          <w:rStyle w:val="VerbatimChar"/>
-        </w:rPr>
-        <w:t xml:space="preserve">## Estimated Scale Parameters:</w:t>
-      </w:r>
-      <w:r>
-        <w:br/>
-      </w:r>
-      <w:r>
-        <w:rPr>
-          <w:rStyle w:val="VerbatimChar"/>
-        </w:rPr>
-        <w:t xml:space="preserve">## </w:t>
-      </w:r>
-      <w:r>
-        <w:br/>
-      </w:r>
-      <w:r>
-        <w:rPr>
-          <w:rStyle w:val="VerbatimChar"/>
-        </w:rPr>
-        <w:t xml:space="preserve">##             Estimate Std.err</w:t>
-      </w:r>
-      <w:r>
-        <w:br/>
-      </w:r>
-      <w:r>
-        <w:rPr>
-          <w:rStyle w:val="VerbatimChar"/>
-        </w:rPr>
-        <w:t xml:space="preserve">## (Intercept)     14.4    7.76</w:t>
-      </w:r>
-      <w:r>
-        <w:br/>
-      </w:r>
-      <w:r>
-        <w:rPr>
-          <w:rStyle w:val="VerbatimChar"/>
-        </w:rPr>
-        <w:t xml:space="preserve">##   Link = identity </w:t>
-      </w:r>
-      <w:r>
-        <w:br/>
-      </w:r>
-      <w:r>
-        <w:rPr>
-          <w:rStyle w:val="VerbatimChar"/>
-        </w:rPr>
-        <w:t xml:space="preserve">## </w:t>
-      </w:r>
-      <w:r>
-        <w:br/>
-      </w:r>
-      <w:r>
-        <w:rPr>
-          <w:rStyle w:val="VerbatimChar"/>
-        </w:rPr>
-        <w:t xml:space="preserve">## Estimated Correlation Parameters:</w:t>
-      </w:r>
-      <w:r>
-        <w:br/>
-      </w:r>
-      <w:r>
-        <w:rPr>
-          <w:rStyle w:val="VerbatimChar"/>
-        </w:rPr>
-        <w:t xml:space="preserve">##       Estimate Std.err</w:t>
-      </w:r>
-      <w:r>
-        <w:br/>
-      </w:r>
-      <w:r>
-        <w:rPr>
-          <w:rStyle w:val="VerbatimChar"/>
-        </w:rPr>
-        <w:t xml:space="preserve">## alpha     1.04   0.145</w:t>
-      </w:r>
-      <w:r>
-        <w:br/>
-      </w:r>
-      <w:r>
-        <w:rPr>
-          <w:rStyle w:val="VerbatimChar"/>
-        </w:rPr>
-        <w:t xml:space="preserve">## Number of clusters:   130  Maximum cluster size: 6</w:t>
-      </w:r>
-    </w:p>
-    <w:p>
-      <w:pPr>
-        <w:pStyle w:val="SourceCode"/>
-      </w:pPr>
-      <w:r>
-        <w:rPr>
-          <w:rStyle w:val="VerbatimChar"/>
-        </w:rPr>
-        <w:t xml:space="preserve">## [1] "1.00439"</w:t>
+        <w:t xml:space="preserve">One of the limitations in this dataset is that there are only 130 breweries who had insurance policies with this particular insurance company. In 2013 (the start of the dataset), there were a total of XXX breweries in Colorado. In 2018 (the end of the dataset), there were a total of XXX breweries in Colorado. We do not expect this to change the overall results (that larger breweries have more workers’ compensation claims).</w:t>
       </w:r>
     </w:p>
     <w:p>
@@ -1723,13 +1390,57 @@
     </w:p>
     <w:p>
       <w:pPr>
+        <w:numPr>
+          <w:numId w:val="1003"/>
+          <w:ilvl w:val="0"/>
+        </w:numPr>
+      </w:pPr>
+      <w:r>
+        <w:t xml:space="preserve">Embry, E., &amp; Stinchfield, M. (2020). Praise and paradox: What we learned from the brewers association safety and injury survey. Retrieved from</w:t>
+      </w:r>
+      <w:r>
+        <w:t xml:space="preserve"> </w:t>
+      </w:r>
+      <w:hyperlink r:id="rId30">
+        <w:r>
+          <w:rPr>
+            <w:rStyle w:val="Hyperlink"/>
+          </w:rPr>
+          <w:t xml:space="preserve">https://www.brewersassociation.org/seminars/praise-and-paradox-what-we-learned-from-the-brewers-association-safety-and-injury-survey/</w:t>
+        </w:r>
+      </w:hyperlink>
+    </w:p>
+    <w:p>
+      <w:pPr>
+        <w:numPr>
+          <w:numId w:val="1003"/>
+          <w:ilvl w:val="0"/>
+        </w:numPr>
+      </w:pPr>
+      <w:r>
+        <w:t xml:space="preserve">Pell, M.B. (2013). Insight: Fast-growing U.S. craft brewers struggle with worker safety. Retrieved from</w:t>
+      </w:r>
+      <w:r>
+        <w:t xml:space="preserve"> </w:t>
+      </w:r>
+      <w:hyperlink r:id="rId31">
+        <w:r>
+          <w:rPr>
+            <w:rStyle w:val="Hyperlink"/>
+          </w:rPr>
+          <w:t xml:space="preserve">https://www.reuters.com/article/us-brewing-safety-idUSBRE96B0MW20130712</w:t>
+        </w:r>
+      </w:hyperlink>
+    </w:p>
+    <w:p>
+      <w:pPr>
         <w:pStyle w:val="Heading1"/>
       </w:pPr>
-      <w:bookmarkStart w:id="30" w:name="r-code-appendix"/>
+      <w:bookmarkStart w:id="32" w:name="r-code-appendix"/>
       <w:r>
         <w:t xml:space="preserve">R code appendix</w:t>
       </w:r>
-      <w:bookmarkEnd w:id="30"/>
+      <w:bookmarkEnd w:id="32"/>
     </w:p>
     <w:p>
       <w:pPr>
@@ -1739,7 +1450,7 @@
         <w:rPr>
           <w:rStyle w:val="CommentTok"/>
         </w:rPr>
-        <w:t xml:space="preserve">#Retain (and do not edit) this code chunk!!!</w:t>
+        <w:t xml:space="preserve"># Retain (and do not edit) this code chunk!!!</w:t>
       </w:r>
       <w:r>
         <w:br/>
@@ -1991,6 +1702,21 @@
         <w:br/>
       </w:r>
       <w:r>
+        <w:rPr>
+          <w:rStyle w:val="KeywordTok"/>
+        </w:rPr>
+        <w:t xml:space="preserve">library</w:t>
+      </w:r>
+      <w:r>
+        <w:rPr>
+          <w:rStyle w:val="NormalTok"/>
+        </w:rPr>
+        <w:t xml:space="preserve">(geepack)</w:t>
+      </w:r>
+      <w:r>
+        <w:br/>
+      </w:r>
+      <w:r>
         <w:br/>
       </w:r>
       <w:r>
@@ -2051,7 +1777,7 @@
         <w:rPr>
           <w:rStyle w:val="CommentTok"/>
         </w:rPr>
-        <w:t xml:space="preserve">## CLEANED DATA FRAME</w:t>
+        <w:t xml:space="preserve">## Cleaning data, wc2 = final cleaned data frame to use for analysis</w:t>
       </w:r>
       <w:r>
         <w:br/>
@@ -2826,24 +2552,42 @@
       </w:r>
       <w:r>
         <w:rPr>
+          <w:rStyle w:val="CommentTok"/>
+        </w:rPr>
+        <w:t xml:space="preserve"># Binary Response with Repeated Measures</w:t>
+      </w:r>
+      <w:r>
+        <w:br/>
+      </w:r>
+      <w:r>
+        <w:rPr>
+          <w:rStyle w:val="NormalTok"/>
+        </w:rPr>
+        <w:t xml:space="preserve">Model1 &lt;-</w:t>
+      </w:r>
+      <w:r>
+        <w:rPr>
+          <w:rStyle w:val="StringTok"/>
+        </w:rPr>
+        <w:t xml:space="preserve"> </w:t>
+      </w:r>
+      <w:r>
+        <w:rPr>
           <w:rStyle w:val="KeywordTok"/>
         </w:rPr>
-        <w:t xml:space="preserve">library</w:t>
-      </w:r>
-      <w:r>
-        <w:rPr>
-          <w:rStyle w:val="NormalTok"/>
-        </w:rPr>
-        <w:t xml:space="preserve">(geepack)</w:t>
-      </w:r>
-      <w:r>
-        <w:br/>
-      </w:r>
-      <w:r>
-        <w:rPr>
-          <w:rStyle w:val="NormalTok"/>
-        </w:rPr>
-        <w:t xml:space="preserve">Model1 &lt;-</w:t>
+        <w:t xml:space="preserve">geeglm</w:t>
+      </w:r>
+      <w:r>
+        <w:rPr>
+          <w:rStyle w:val="NormalTok"/>
+        </w:rPr>
+        <w:t xml:space="preserve">(claim_filed </w:t>
+      </w:r>
+      <w:r>
+        <w:rPr>
+          <w:rStyle w:val="OperatorTok"/>
+        </w:rPr>
+        <w:t xml:space="preserve">~</w:t>
       </w:r>
       <w:r>
         <w:rPr>
@@ -2853,15 +2597,159 @@
       </w:r>
       <w:r>
         <w:rPr>
+          <w:rStyle w:val="NormalTok"/>
+        </w:rPr>
+        <w:t xml:space="preserve">avg_payroll, </w:t>
+      </w:r>
+      <w:r>
+        <w:rPr>
+          <w:rStyle w:val="DataTypeTok"/>
+        </w:rPr>
+        <w:t xml:space="preserve">id =</w:t>
+      </w:r>
+      <w:r>
+        <w:rPr>
+          <w:rStyle w:val="NormalTok"/>
+        </w:rPr>
+        <w:t xml:space="preserve"> brewery,</w:t>
+      </w:r>
+      <w:r>
+        <w:br/>
+      </w:r>
+      <w:r>
+        <w:rPr>
+          <w:rStyle w:val="NormalTok"/>
+        </w:rPr>
+        <w:t xml:space="preserve">                         </w:t>
+      </w:r>
+      <w:r>
+        <w:rPr>
+          <w:rStyle w:val="DataTypeTok"/>
+        </w:rPr>
+        <w:t xml:space="preserve">family =</w:t>
+      </w:r>
+      <w:r>
+        <w:rPr>
+          <w:rStyle w:val="NormalTok"/>
+        </w:rPr>
+        <w:t xml:space="preserve"> </w:t>
+      </w:r>
+      <w:r>
+        <w:rPr>
           <w:rStyle w:val="KeywordTok"/>
         </w:rPr>
+        <w:t xml:space="preserve">binomial</w:t>
+      </w:r>
+      <w:r>
+        <w:rPr>
+          <w:rStyle w:val="NormalTok"/>
+        </w:rPr>
+        <w:t xml:space="preserve">(</w:t>
+      </w:r>
+      <w:r>
+        <w:rPr>
+          <w:rStyle w:val="DataTypeTok"/>
+        </w:rPr>
+        <w:t xml:space="preserve">link =</w:t>
+      </w:r>
+      <w:r>
+        <w:rPr>
+          <w:rStyle w:val="NormalTok"/>
+        </w:rPr>
+        <w:t xml:space="preserve"> </w:t>
+      </w:r>
+      <w:r>
+        <w:rPr>
+          <w:rStyle w:val="StringTok"/>
+        </w:rPr>
+        <w:t xml:space="preserve">"logit"</w:t>
+      </w:r>
+      <w:r>
+        <w:rPr>
+          <w:rStyle w:val="NormalTok"/>
+        </w:rPr>
+        <w:t xml:space="preserve">), </w:t>
+      </w:r>
+      <w:r>
+        <w:br/>
+      </w:r>
+      <w:r>
+        <w:rPr>
+          <w:rStyle w:val="NormalTok"/>
+        </w:rPr>
+        <w:t xml:space="preserve">                         </w:t>
+      </w:r>
+      <w:r>
+        <w:rPr>
+          <w:rStyle w:val="DataTypeTok"/>
+        </w:rPr>
+        <w:t xml:space="preserve">corstr =</w:t>
+      </w:r>
+      <w:r>
+        <w:rPr>
+          <w:rStyle w:val="NormalTok"/>
+        </w:rPr>
+        <w:t xml:space="preserve"> </w:t>
+      </w:r>
+      <w:r>
+        <w:rPr>
+          <w:rStyle w:val="StringTok"/>
+        </w:rPr>
+        <w:t xml:space="preserve">"exchangeable"</w:t>
+      </w:r>
+      <w:r>
+        <w:rPr>
+          <w:rStyle w:val="NormalTok"/>
+        </w:rPr>
+        <w:t xml:space="preserve">, </w:t>
+      </w:r>
+      <w:r>
+        <w:rPr>
+          <w:rStyle w:val="DataTypeTok"/>
+        </w:rPr>
+        <w:t xml:space="preserve">data =</w:t>
+      </w:r>
+      <w:r>
+        <w:rPr>
+          <w:rStyle w:val="NormalTok"/>
+        </w:rPr>
+        <w:t xml:space="preserve"> wc2)</w:t>
+      </w:r>
+      <w:r>
+        <w:br/>
+      </w:r>
+      <w:r>
+        <w:rPr>
+          <w:rStyle w:val="CommentTok"/>
+        </w:rPr>
+        <w:t xml:space="preserve"># Count Response with Repeated Measures</w:t>
+      </w:r>
+      <w:r>
+        <w:br/>
+      </w:r>
+      <w:r>
+        <w:rPr>
+          <w:rStyle w:val="NormalTok"/>
+        </w:rPr>
+        <w:t xml:space="preserve">Model2 &lt;-</w:t>
+      </w:r>
+      <w:r>
+        <w:rPr>
+          <w:rStyle w:val="StringTok"/>
+        </w:rPr>
+        <w:t xml:space="preserve"> </w:t>
+      </w:r>
+      <w:r>
+        <w:rPr>
+          <w:rStyle w:val="KeywordTok"/>
+        </w:rPr>
         <w:t xml:space="preserve">geeglm</w:t>
       </w:r>
       <w:r>
         <w:rPr>
           <w:rStyle w:val="NormalTok"/>
         </w:rPr>
-        <w:t xml:space="preserve">(claim_filed </w:t>
+        <w:t xml:space="preserve">(total_claims </w:t>
       </w:r>
       <w:r>
         <w:rPr>
@@ -2918,7 +2806,7 @@
         <w:rPr>
           <w:rStyle w:val="KeywordTok"/>
         </w:rPr>
-        <w:t xml:space="preserve">binomial</w:t>
+        <w:t xml:space="preserve">poisson</w:t>
       </w:r>
       <w:r>
         <w:rPr>
@@ -2942,7 +2830,7 @@
         <w:rPr>
           <w:rStyle w:val="StringTok"/>
         </w:rPr>
-        <w:t xml:space="preserve">"logit"</w:t>
+        <w:t xml:space="preserve">"log"</w:t>
       </w:r>
       <w:r>
         <w:rPr>
@@ -3000,24 +2888,30 @@
       </w:r>
       <w:r>
         <w:rPr>
+          <w:rStyle w:val="CommentTok"/>
+        </w:rPr>
+        <w:t xml:space="preserve"># Summary Table of Model1</w:t>
+      </w:r>
+      <w:r>
+        <w:br/>
+      </w:r>
+      <w:r>
+        <w:rPr>
           <w:rStyle w:val="KeywordTok"/>
         </w:rPr>
-        <w:t xml:space="preserve">library</w:t>
-      </w:r>
-      <w:r>
-        <w:rPr>
-          <w:rStyle w:val="NormalTok"/>
-        </w:rPr>
-        <w:t xml:space="preserve">(geepack)</w:t>
-      </w:r>
-      <w:r>
-        <w:br/>
-      </w:r>
-      <w:r>
-        <w:rPr>
-          <w:rStyle w:val="NormalTok"/>
-        </w:rPr>
-        <w:t xml:space="preserve">Model2 &lt;-</w:t>
+        <w:t xml:space="preserve">summary</w:t>
+      </w:r>
+      <w:r>
+        <w:rPr>
+          <w:rStyle w:val="NormalTok"/>
+        </w:rPr>
+        <w:t xml:space="preserve">(Model1) </w:t>
+      </w:r>
+      <w:r>
+        <w:rPr>
+          <w:rStyle w:val="OperatorTok"/>
+        </w:rPr>
+        <w:t xml:space="preserve">%&gt;%</w:t>
       </w:r>
       <w:r>
         <w:rPr>
@@ -3026,22 +2920,82 @@
         <w:t xml:space="preserve"> </w:t>
       </w:r>
       <w:r>
+        <w:br/>
+      </w:r>
+      <w:r>
+        <w:rPr>
+          <w:rStyle w:val="StringTok"/>
+        </w:rPr>
+        <w:t xml:space="preserve">  </w:t>
+      </w:r>
+      <w:r>
         <w:rPr>
           <w:rStyle w:val="KeywordTok"/>
         </w:rPr>
-        <w:t xml:space="preserve">geeglm</w:t>
-      </w:r>
-      <w:r>
-        <w:rPr>
-          <w:rStyle w:val="NormalTok"/>
-        </w:rPr>
-        <w:t xml:space="preserve">(total_claims </w:t>
+        <w:t xml:space="preserve">coefficients</w:t>
+      </w:r>
+      <w:r>
+        <w:rPr>
+          <w:rStyle w:val="NormalTok"/>
+        </w:rPr>
+        <w:t xml:space="preserve">()</w:t>
+      </w:r>
+      <w:r>
+        <w:br/>
+      </w:r>
+      <w:r>
+        <w:br/>
+      </w:r>
+      <w:r>
+        <w:rPr>
+          <w:rStyle w:val="CommentTok"/>
+        </w:rPr>
+        <w:t xml:space="preserve"># Model1 Odds Ratio</w:t>
+      </w:r>
+      <w:r>
+        <w:br/>
+      </w:r>
+      <w:r>
+        <w:rPr>
+          <w:rStyle w:val="KeywordTok"/>
+        </w:rPr>
+        <w:t xml:space="preserve">format</w:t>
+      </w:r>
+      <w:r>
+        <w:rPr>
+          <w:rStyle w:val="NormalTok"/>
+        </w:rPr>
+        <w:t xml:space="preserve">(</w:t>
+      </w:r>
+      <w:r>
+        <w:rPr>
+          <w:rStyle w:val="KeywordTok"/>
+        </w:rPr>
+        <w:t xml:space="preserve">exp</w:t>
+      </w:r>
+      <w:r>
+        <w:rPr>
+          <w:rStyle w:val="NormalTok"/>
+        </w:rPr>
+        <w:t xml:space="preserve">(</w:t>
+      </w:r>
+      <w:r>
+        <w:rPr>
+          <w:rStyle w:val="DecValTok"/>
+        </w:rPr>
+        <w:t xml:space="preserve">35265</w:t>
+      </w:r>
+      <w:r>
+        <w:rPr>
+          <w:rStyle w:val="NormalTok"/>
+        </w:rPr>
+        <w:t xml:space="preserve"> </w:t>
       </w:r>
       <w:r>
         <w:rPr>
           <w:rStyle w:val="OperatorTok"/>
         </w:rPr>
-        <w:t xml:space="preserve">~</w:t>
+        <w:t xml:space="preserve">*</w:t>
       </w:r>
       <w:r>
         <w:rPr>
@@ -3051,258 +3005,108 @@
       </w:r>
       <w:r>
         <w:rPr>
-          <w:rStyle w:val="NormalTok"/>
-        </w:rPr>
-        <w:t xml:space="preserve">avg_payroll, </w:t>
+          <w:rStyle w:val="FloatTok"/>
+        </w:rPr>
+        <w:t xml:space="preserve">3.21e-06</w:t>
+      </w:r>
+      <w:r>
+        <w:rPr>
+          <w:rStyle w:val="NormalTok"/>
+        </w:rPr>
+        <w:t xml:space="preserve">), </w:t>
       </w:r>
       <w:r>
         <w:rPr>
           <w:rStyle w:val="DataTypeTok"/>
         </w:rPr>
-        <w:t xml:space="preserve">id =</w:t>
-      </w:r>
-      <w:r>
-        <w:rPr>
-          <w:rStyle w:val="NormalTok"/>
-        </w:rPr>
-        <w:t xml:space="preserve"> brewery,</w:t>
-      </w:r>
-      <w:r>
-        <w:br/>
-      </w:r>
-      <w:r>
-        <w:rPr>
-          <w:rStyle w:val="NormalTok"/>
-        </w:rPr>
-        <w:t xml:space="preserve">                         </w:t>
-      </w:r>
-      <w:r>
-        <w:rPr>
-          <w:rStyle w:val="DataTypeTok"/>
-        </w:rPr>
-        <w:t xml:space="preserve">family =</w:t>
-      </w:r>
-      <w:r>
-        <w:rPr>
-          <w:rStyle w:val="NormalTok"/>
-        </w:rPr>
-        <w:t xml:space="preserve"> </w:t>
+        <w:t xml:space="preserve">digits =</w:t>
+      </w:r>
+      <w:r>
+        <w:rPr>
+          <w:rStyle w:val="NormalTok"/>
+        </w:rPr>
+        <w:t xml:space="preserve"> </w:t>
+      </w:r>
+      <w:r>
+        <w:rPr>
+          <w:rStyle w:val="DecValTok"/>
+        </w:rPr>
+        <w:t xml:space="preserve">16</w:t>
+      </w:r>
+      <w:r>
+        <w:rPr>
+          <w:rStyle w:val="NormalTok"/>
+        </w:rPr>
+        <w:t xml:space="preserve">)</w:t>
+      </w:r>
+      <w:r>
+        <w:br/>
+      </w:r>
+      <w:r>
+        <w:br/>
+      </w:r>
+      <w:r>
+        <w:rPr>
+          <w:rStyle w:val="CommentTok"/>
+        </w:rPr>
+        <w:t xml:space="preserve"># Summary Table Model2</w:t>
+      </w:r>
+      <w:r>
+        <w:br/>
       </w:r>
       <w:r>
         <w:rPr>
           <w:rStyle w:val="KeywordTok"/>
         </w:rPr>
-        <w:t xml:space="preserve">poisson</w:t>
-      </w:r>
-      <w:r>
-        <w:rPr>
-          <w:rStyle w:val="NormalTok"/>
-        </w:rPr>
-        <w:t xml:space="preserve">(</w:t>
-      </w:r>
-      <w:r>
-        <w:rPr>
-          <w:rStyle w:val="DataTypeTok"/>
-        </w:rPr>
-        <w:t xml:space="preserve">link =</w:t>
-      </w:r>
-      <w:r>
-        <w:rPr>
-          <w:rStyle w:val="NormalTok"/>
-        </w:rPr>
-        <w:t xml:space="preserve"> </w:t>
+        <w:t xml:space="preserve">summary</w:t>
+      </w:r>
+      <w:r>
+        <w:rPr>
+          <w:rStyle w:val="NormalTok"/>
+        </w:rPr>
+        <w:t xml:space="preserve">(Model2) </w:t>
+      </w:r>
+      <w:r>
+        <w:rPr>
+          <w:rStyle w:val="OperatorTok"/>
+        </w:rPr>
+        <w:t xml:space="preserve">%&gt;%</w:t>
       </w:r>
       <w:r>
         <w:rPr>
           <w:rStyle w:val="StringTok"/>
         </w:rPr>
-        <w:t xml:space="preserve">"log"</w:t>
-      </w:r>
-      <w:r>
-        <w:rPr>
-          <w:rStyle w:val="NormalTok"/>
-        </w:rPr>
-        <w:t xml:space="preserve">), </w:t>
-      </w:r>
-      <w:r>
-        <w:br/>
-      </w:r>
-      <w:r>
-        <w:rPr>
-          <w:rStyle w:val="NormalTok"/>
-        </w:rPr>
-        <w:t xml:space="preserve">                         </w:t>
-      </w:r>
-      <w:r>
-        <w:rPr>
-          <w:rStyle w:val="DataTypeTok"/>
-        </w:rPr>
-        <w:t xml:space="preserve">corstr =</w:t>
-      </w:r>
-      <w:r>
-        <w:rPr>
-          <w:rStyle w:val="NormalTok"/>
-        </w:rPr>
-        <w:t xml:space="preserve"> </w:t>
+        <w:t xml:space="preserve"> </w:t>
+      </w:r>
+      <w:r>
+        <w:br/>
       </w:r>
       <w:r>
         <w:rPr>
           <w:rStyle w:val="StringTok"/>
         </w:rPr>
-        <w:t xml:space="preserve">"exchangeable"</w:t>
-      </w:r>
-      <w:r>
-        <w:rPr>
-          <w:rStyle w:val="NormalTok"/>
-        </w:rPr>
-        <w:t xml:space="preserve">, </w:t>
-      </w:r>
-      <w:r>
-        <w:rPr>
-          <w:rStyle w:val="DataTypeTok"/>
-        </w:rPr>
-        <w:t xml:space="preserve">data =</w:t>
-      </w:r>
-      <w:r>
-        <w:rPr>
-          <w:rStyle w:val="NormalTok"/>
-        </w:rPr>
-        <w:t xml:space="preserve"> wc2)</w:t>
-      </w:r>
-      <w:r>
-        <w:br/>
+        <w:t xml:space="preserve">  </w:t>
       </w:r>
       <w:r>
         <w:rPr>
           <w:rStyle w:val="KeywordTok"/>
         </w:rPr>
-        <w:t xml:space="preserve">summary</w:t>
-      </w:r>
-      <w:r>
-        <w:rPr>
-          <w:rStyle w:val="NormalTok"/>
-        </w:rPr>
-        <w:t xml:space="preserve">(Model1)</w:t>
-      </w:r>
-      <w:r>
-        <w:br/>
-      </w:r>
-      <w:r>
-        <w:br/>
-      </w:r>
-      <w:r>
-        <w:rPr>
-          <w:rStyle w:val="NormalTok"/>
-        </w:rPr>
-        <w:t xml:space="preserve">Model1_OR =</w:t>
-      </w:r>
-      <w:r>
-        <w:rPr>
-          <w:rStyle w:val="StringTok"/>
-        </w:rPr>
-        <w:t xml:space="preserve"> </w:t>
-      </w:r>
-      <w:r>
-        <w:rPr>
-          <w:rStyle w:val="KeywordTok"/>
-        </w:rPr>
-        <w:t xml:space="preserve">format</w:t>
-      </w:r>
-      <w:r>
-        <w:rPr>
-          <w:rStyle w:val="NormalTok"/>
-        </w:rPr>
-        <w:t xml:space="preserve">(</w:t>
-      </w:r>
-      <w:r>
-        <w:rPr>
-          <w:rStyle w:val="KeywordTok"/>
-        </w:rPr>
-        <w:t xml:space="preserve">exp</w:t>
-      </w:r>
-      <w:r>
-        <w:rPr>
-          <w:rStyle w:val="NormalTok"/>
-        </w:rPr>
-        <w:t xml:space="preserve">(</w:t>
-      </w:r>
-      <w:r>
-        <w:rPr>
-          <w:rStyle w:val="DecValTok"/>
-        </w:rPr>
-        <w:t xml:space="preserve">35265</w:t>
-      </w:r>
-      <w:r>
-        <w:rPr>
-          <w:rStyle w:val="NormalTok"/>
-        </w:rPr>
-        <w:t xml:space="preserve"> </w:t>
-      </w:r>
-      <w:r>
-        <w:rPr>
-          <w:rStyle w:val="OperatorTok"/>
-        </w:rPr>
-        <w:t xml:space="preserve">*</w:t>
-      </w:r>
-      <w:r>
-        <w:rPr>
-          <w:rStyle w:val="StringTok"/>
-        </w:rPr>
-        <w:t xml:space="preserve"> </w:t>
-      </w:r>
-      <w:r>
-        <w:rPr>
-          <w:rStyle w:val="FloatTok"/>
-        </w:rPr>
-        <w:t xml:space="preserve">3.21e-06</w:t>
-      </w:r>
-      <w:r>
-        <w:rPr>
-          <w:rStyle w:val="NormalTok"/>
-        </w:rPr>
-        <w:t xml:space="preserve">), </w:t>
-      </w:r>
-      <w:r>
-        <w:rPr>
-          <w:rStyle w:val="DataTypeTok"/>
-        </w:rPr>
-        <w:t xml:space="preserve">digits =</w:t>
-      </w:r>
-      <w:r>
-        <w:rPr>
-          <w:rStyle w:val="NormalTok"/>
-        </w:rPr>
-        <w:t xml:space="preserve"> </w:t>
-      </w:r>
-      <w:r>
-        <w:rPr>
-          <w:rStyle w:val="DecValTok"/>
-        </w:rPr>
-        <w:t xml:space="preserve">16</w:t>
-      </w:r>
-      <w:r>
-        <w:rPr>
-          <w:rStyle w:val="NormalTok"/>
-        </w:rPr>
-        <w:t xml:space="preserve">)</w:t>
-      </w:r>
-      <w:r>
-        <w:br/>
-      </w:r>
-      <w:r>
-        <w:br/>
-      </w:r>
-      <w:r>
-        <w:rPr>
-          <w:rStyle w:val="KeywordTok"/>
-        </w:rPr>
-        <w:t xml:space="preserve">summary</w:t>
-      </w:r>
-      <w:r>
-        <w:rPr>
-          <w:rStyle w:val="NormalTok"/>
-        </w:rPr>
-        <w:t xml:space="preserve">(Model2)</w:t>
+        <w:t xml:space="preserve">coefficients</w:t>
+      </w:r>
+      <w:r>
+        <w:rPr>
+          <w:rStyle w:val="NormalTok"/>
+        </w:rPr>
+        <w:t xml:space="preserve">()</w:t>
+      </w:r>
+      <w:r>
+        <w:br/>
+      </w:r>
+      <w:r>
+        <w:rPr>
+          <w:rStyle w:val="CommentTok"/>
+        </w:rPr>
+        <w:t xml:space="preserve"># Model2 Odds Ratio</w:t>
       </w:r>
       <w:r>
         <w:br/>

</xml_diff>

<commit_message>
Writing to work doc
</commit_message>
<xml_diff>
--- a/writing/final_project.docx
+++ b/writing/final_project.docx
@@ -53,7 +53,7 @@
         <w:pStyle w:val="Date"/>
       </w:pPr>
       <w:r>
-        <w:t xml:space="preserve">3/13/2020</w:t>
+        <w:t xml:space="preserve">5/12/2020</w:t>
       </w:r>
     </w:p>
     <w:p>
@@ -214,7 +214,7 @@
               <w:jc w:val="center"/>
             </w:pPr>
             <w:r>
-              <w:t xml:space="preserve">3558082</w:t>
+              <w:t xml:space="preserve">3622551</w:t>
             </w:r>
           </w:p>
         </w:tc>
@@ -225,7 +225,7 @@
               <w:jc w:val="center"/>
             </w:pPr>
             <w:r>
-              <w:t xml:space="preserve">2016</w:t>
+              <w:t xml:space="preserve">2018</w:t>
             </w:r>
           </w:p>
         </w:tc>
@@ -236,7 +236,7 @@
               <w:jc w:val="center"/>
             </w:pPr>
             <w:r>
-              <w:t xml:space="preserve">69336.24</w:t>
+              <w:t xml:space="preserve">162813.52</w:t>
             </w:r>
           </w:p>
         </w:tc>
@@ -271,7 +271,7 @@
               <w:jc w:val="center"/>
             </w:pPr>
             <w:r>
-              <w:t xml:space="preserve">3521177</w:t>
+              <w:t xml:space="preserve">3616478</w:t>
             </w:r>
           </w:p>
         </w:tc>
@@ -282,7 +282,7 @@
               <w:jc w:val="center"/>
             </w:pPr>
             <w:r>
-              <w:t xml:space="preserve">2017</w:t>
+              <w:t xml:space="preserve">2013</w:t>
             </w:r>
           </w:p>
         </w:tc>
@@ -293,7 +293,7 @@
               <w:jc w:val="center"/>
             </w:pPr>
             <w:r>
-              <w:t xml:space="preserve">345036.91</w:t>
+              <w:t xml:space="preserve">42762.71</w:t>
             </w:r>
           </w:p>
         </w:tc>
@@ -328,7 +328,7 @@
               <w:jc w:val="center"/>
             </w:pPr>
             <w:r>
-              <w:t xml:space="preserve">3622048</w:t>
+              <w:t xml:space="preserve">3623405</w:t>
             </w:r>
           </w:p>
         </w:tc>
@@ -339,7 +339,7 @@
               <w:jc w:val="center"/>
             </w:pPr>
             <w:r>
-              <w:t xml:space="preserve">2014</w:t>
+              <w:t xml:space="preserve">2015</w:t>
             </w:r>
           </w:p>
         </w:tc>
@@ -350,7 +350,7 @@
               <w:jc w:val="center"/>
             </w:pPr>
             <w:r>
-              <w:t xml:space="preserve">108776.25</w:t>
+              <w:t xml:space="preserve">201991.61</w:t>
             </w:r>
           </w:p>
         </w:tc>
@@ -361,7 +361,7 @@
               <w:jc w:val="center"/>
             </w:pPr>
             <w:r>
-              <w:t xml:space="preserve">0</w:t>
+              <w:t xml:space="preserve">1</w:t>
             </w:r>
           </w:p>
         </w:tc>
@@ -372,7 +372,7 @@
               <w:jc w:val="center"/>
             </w:pPr>
             <w:r>
-              <w:t xml:space="preserve">0</w:t>
+              <w:t xml:space="preserve">1</w:t>
             </w:r>
           </w:p>
         </w:tc>
@@ -385,7 +385,7 @@
               <w:jc w:val="center"/>
             </w:pPr>
             <w:r>
-              <w:t xml:space="preserve">3581271</w:t>
+              <w:t xml:space="preserve">3611207</w:t>
             </w:r>
           </w:p>
         </w:tc>
@@ -396,7 +396,7 @@
               <w:jc w:val="center"/>
             </w:pPr>
             <w:r>
-              <w:t xml:space="preserve">2017</w:t>
+              <w:t xml:space="preserve">2018</w:t>
             </w:r>
           </w:p>
         </w:tc>
@@ -407,7 +407,7 @@
               <w:jc w:val="center"/>
             </w:pPr>
             <w:r>
-              <w:t xml:space="preserve">292380.68</w:t>
+              <w:t xml:space="preserve">730659.10</w:t>
             </w:r>
           </w:p>
         </w:tc>
@@ -418,7 +418,7 @@
               <w:jc w:val="center"/>
             </w:pPr>
             <w:r>
-              <w:t xml:space="preserve">0</w:t>
+              <w:t xml:space="preserve">2</w:t>
             </w:r>
           </w:p>
         </w:tc>
@@ -429,7 +429,7 @@
               <w:jc w:val="center"/>
             </w:pPr>
             <w:r>
-              <w:t xml:space="preserve">0</w:t>
+              <w:t xml:space="preserve">1</w:t>
             </w:r>
           </w:p>
         </w:tc>
@@ -442,7 +442,7 @@
               <w:jc w:val="center"/>
             </w:pPr>
             <w:r>
-              <w:t xml:space="preserve">3617796</w:t>
+              <w:t xml:space="preserve">3608384</w:t>
             </w:r>
           </w:p>
         </w:tc>
@@ -464,7 +464,7 @@
               <w:jc w:val="center"/>
             </w:pPr>
             <w:r>
-              <w:t xml:space="preserve">264503.98</w:t>
+              <w:t xml:space="preserve">573665.26</w:t>
             </w:r>
           </w:p>
         </w:tc>
@@ -499,7 +499,7 @@
               <w:jc w:val="center"/>
             </w:pPr>
             <w:r>
-              <w:t xml:space="preserve">3608930</w:t>
+              <w:t xml:space="preserve">3476497</w:t>
             </w:r>
           </w:p>
         </w:tc>
@@ -510,7 +510,7 @@
               <w:jc w:val="center"/>
             </w:pPr>
             <w:r>
-              <w:t xml:space="preserve">2014</w:t>
+              <w:t xml:space="preserve">2017</w:t>
             </w:r>
           </w:p>
         </w:tc>
@@ -521,7 +521,7 @@
               <w:jc w:val="center"/>
             </w:pPr>
             <w:r>
-              <w:t xml:space="preserve">213848.90</w:t>
+              <w:t xml:space="preserve">60799.79</w:t>
             </w:r>
           </w:p>
         </w:tc>
@@ -532,7 +532,7 @@
               <w:jc w:val="center"/>
             </w:pPr>
             <w:r>
-              <w:t xml:space="preserve">1</w:t>
+              <w:t xml:space="preserve">0</w:t>
             </w:r>
           </w:p>
         </w:tc>
@@ -543,7 +543,7 @@
               <w:jc w:val="center"/>
             </w:pPr>
             <w:r>
-              <w:t xml:space="preserve">1</w:t>
+              <w:t xml:space="preserve">0</w:t>
             </w:r>
           </w:p>
         </w:tc>
@@ -556,7 +556,7 @@
               <w:jc w:val="center"/>
             </w:pPr>
             <w:r>
-              <w:t xml:space="preserve">3476497</w:t>
+              <w:t xml:space="preserve">3592905</w:t>
             </w:r>
           </w:p>
         </w:tc>
@@ -578,7 +578,7 @@
               <w:jc w:val="center"/>
             </w:pPr>
             <w:r>
-              <w:t xml:space="preserve">56266.62</w:t>
+              <w:t xml:space="preserve">86229.51</w:t>
             </w:r>
           </w:p>
         </w:tc>
@@ -613,7 +613,7 @@
               <w:jc w:val="center"/>
             </w:pPr>
             <w:r>
-              <w:t xml:space="preserve">3615934</w:t>
+              <w:t xml:space="preserve">3615693</w:t>
             </w:r>
           </w:p>
         </w:tc>
@@ -624,7 +624,7 @@
               <w:jc w:val="center"/>
             </w:pPr>
             <w:r>
-              <w:t xml:space="preserve">2017</w:t>
+              <w:t xml:space="preserve">2013</w:t>
             </w:r>
           </w:p>
         </w:tc>
@@ -635,7 +635,7 @@
               <w:jc w:val="center"/>
             </w:pPr>
             <w:r>
-              <w:t xml:space="preserve">739963.85</w:t>
+              <w:t xml:space="preserve">45477.38</w:t>
             </w:r>
           </w:p>
         </w:tc>
@@ -646,7 +646,7 @@
               <w:jc w:val="center"/>
             </w:pPr>
             <w:r>
-              <w:t xml:space="preserve">1</w:t>
+              <w:t xml:space="preserve">0</w:t>
             </w:r>
           </w:p>
         </w:tc>
@@ -657,7 +657,7 @@
               <w:jc w:val="center"/>
             </w:pPr>
             <w:r>
-              <w:t xml:space="preserve">1</w:t>
+              <w:t xml:space="preserve">0</w:t>
             </w:r>
           </w:p>
         </w:tc>
@@ -670,7 +670,7 @@
               <w:jc w:val="center"/>
             </w:pPr>
             <w:r>
-              <w:t xml:space="preserve">3586070</w:t>
+              <w:t xml:space="preserve">3628978</w:t>
             </w:r>
           </w:p>
         </w:tc>
@@ -681,7 +681,7 @@
               <w:jc w:val="center"/>
             </w:pPr>
             <w:r>
-              <w:t xml:space="preserve">2013</w:t>
+              <w:t xml:space="preserve">2018</w:t>
             </w:r>
           </w:p>
         </w:tc>
@@ -692,7 +692,7 @@
               <w:jc w:val="center"/>
             </w:pPr>
             <w:r>
-              <w:t xml:space="preserve">146991.93</w:t>
+              <w:t xml:space="preserve">4360642.51</w:t>
             </w:r>
           </w:p>
         </w:tc>
@@ -703,7 +703,7 @@
               <w:jc w:val="center"/>
             </w:pPr>
             <w:r>
-              <w:t xml:space="preserve">0</w:t>
+              <w:t xml:space="preserve">15</w:t>
             </w:r>
           </w:p>
         </w:tc>
@@ -714,7 +714,7 @@
               <w:jc w:val="center"/>
             </w:pPr>
             <w:r>
-              <w:t xml:space="preserve">0</w:t>
+              <w:t xml:space="preserve">1</w:t>
             </w:r>
           </w:p>
         </w:tc>
@@ -727,7 +727,7 @@
               <w:jc w:val="center"/>
             </w:pPr>
             <w:r>
-              <w:t xml:space="preserve">3496826</w:t>
+              <w:t xml:space="preserve">3608495</w:t>
             </w:r>
           </w:p>
         </w:tc>
@@ -738,7 +738,7 @@
               <w:jc w:val="center"/>
             </w:pPr>
             <w:r>
-              <w:t xml:space="preserve">2018</w:t>
+              <w:t xml:space="preserve">2015</w:t>
             </w:r>
           </w:p>
         </w:tc>
@@ -749,7 +749,7 @@
               <w:jc w:val="center"/>
             </w:pPr>
             <w:r>
-              <w:t xml:space="preserve">16230.99</w:t>
+              <w:t xml:space="preserve">549898.13</w:t>
             </w:r>
           </w:p>
         </w:tc>

</xml_diff>